<commit_message>
Cambios en el word, en ISP
</commit_message>
<xml_diff>
--- a/ABET - Taller Diseno de Software.docx
+++ b/ABET - Taller Diseno de Software.docx
@@ -1,6 +1,6 @@
 
 <file path=word/document.xml><?xml version="1.0" encoding="utf-8"?>
-<w:document xmlns:wpc="http://schemas.microsoft.com/office/word/2010/wordprocessingCanvas" xmlns:cx="http://schemas.microsoft.com/office/drawing/2014/chartex" xmlns:cx1="http://schemas.microsoft.com/office/drawing/2015/9/8/chartex" xmlns:cx2="http://schemas.microsoft.com/office/drawing/2015/10/21/chartex" xmlns:cx3="http://schemas.microsoft.com/office/drawing/2016/5/9/chartex" xmlns:cx4="http://schemas.microsoft.com/office/drawing/2016/5/10/chartex" xmlns:cx5="http://schemas.microsoft.com/office/drawing/2016/5/11/chartex" xmlns:cx6="http://schemas.microsoft.com/office/drawing/2016/5/12/chartex" xmlns:cx7="http://schemas.microsoft.com/office/drawing/2016/5/13/chartex" xmlns:cx8="http://schemas.microsoft.com/office/drawing/2016/5/14/chartex" xmlns:mc="http://schemas.openxmlformats.org/markup-compatibility/2006" xmlns:aink="http://schemas.microsoft.com/office/drawing/2016/ink" xmlns:am3d="http://schemas.microsoft.com/office/drawing/2017/model3d" xmlns:o="urn:schemas-microsoft-com:office:office" xmlns:r="http://schemas.openxmlformats.org/officeDocument/2006/relationships" xmlns:m="http://schemas.openxmlformats.org/officeDocument/2006/math" xmlns:v="urn:schemas-microsoft-com:vml" xmlns:wp14="http://schemas.microsoft.com/office/word/2010/wordprocessingDrawing" xmlns:wp="http://schemas.openxmlformats.org/drawingml/2006/wordprocessingDrawing" xmlns:w10="urn:schemas-microsoft-com:office:word" xmlns:w="http://schemas.openxmlformats.org/wordprocessingml/2006/main" xmlns:w14="http://schemas.microsoft.com/office/word/2010/wordml" xmlns:w15="http://schemas.microsoft.com/office/word/2012/wordml" xmlns:w16cid="http://schemas.microsoft.com/office/word/2016/wordml/cid" xmlns:w16se="http://schemas.microsoft.com/office/word/2015/wordml/symex" xmlns:wpg="http://schemas.microsoft.com/office/word/2010/wordprocessingGroup" xmlns:wpi="http://schemas.microsoft.com/office/word/2010/wordprocessingInk" xmlns:wne="http://schemas.microsoft.com/office/word/2006/wordml" xmlns:wps="http://schemas.microsoft.com/office/word/2010/wordprocessingShape" mc:Ignorable="w14 w15 w16se w16cid wp14">
+<w:document xmlns:wpc="http://schemas.microsoft.com/office/word/2010/wordprocessingCanvas" xmlns:cx="http://schemas.microsoft.com/office/drawing/2014/chartex" xmlns:mc="http://schemas.openxmlformats.org/markup-compatibility/2006" xmlns:o="urn:schemas-microsoft-com:office:office" xmlns:r="http://schemas.openxmlformats.org/officeDocument/2006/relationships" xmlns:m="http://schemas.openxmlformats.org/officeDocument/2006/math" xmlns:v="urn:schemas-microsoft-com:vml" xmlns:wp14="http://schemas.microsoft.com/office/word/2010/wordprocessingDrawing" xmlns:wp="http://schemas.openxmlformats.org/drawingml/2006/wordprocessingDrawing" xmlns:w10="urn:schemas-microsoft-com:office:word" xmlns:w="http://schemas.openxmlformats.org/wordprocessingml/2006/main" xmlns:w14="http://schemas.microsoft.com/office/word/2010/wordml" xmlns:w15="http://schemas.microsoft.com/office/word/2012/wordml" xmlns:w16se="http://schemas.microsoft.com/office/word/2015/wordml/symex" xmlns:wpg="http://schemas.microsoft.com/office/word/2010/wordprocessingGroup" xmlns:wpi="http://schemas.microsoft.com/office/word/2010/wordprocessingInk" xmlns:wne="http://schemas.microsoft.com/office/word/2006/wordml" xmlns:wps="http://schemas.microsoft.com/office/word/2010/wordprocessingShape" mc:Ignorable="w14 w15 w16se wp14">
   <w:body>
     <w:p>
       <w:pPr>
@@ -431,6 +431,8 @@
       <w:pPr>
         <w:jc w:val="both"/>
       </w:pPr>
+      <w:bookmarkStart w:id="0" w:name="_GoBack"/>
+      <w:bookmarkEnd w:id="0"/>
     </w:p>
     <w:p>
       <w:pPr>
@@ -445,39 +447,7 @@
         <w:t>SRP:</w:t>
       </w:r>
       <w:r>
-        <w:t xml:space="preserve"> Se viola el principio de </w:t>
-      </w:r>
-      <w:proofErr w:type="gramStart"/>
-      <w:r>
-        <w:t>single</w:t>
-      </w:r>
-      <w:proofErr w:type="gramEnd"/>
-      <w:r>
-        <w:t xml:space="preserve"> </w:t>
-      </w:r>
-      <w:proofErr w:type="spellStart"/>
-      <w:r>
-        <w:t>responsibilty</w:t>
-      </w:r>
-      <w:proofErr w:type="spellEnd"/>
-      <w:r>
-        <w:t xml:space="preserve"> porque la clase ‘</w:t>
-      </w:r>
-      <w:proofErr w:type="spellStart"/>
-      <w:r>
-        <w:t>MaquinaHaceTodo</w:t>
-      </w:r>
-      <w:proofErr w:type="spellEnd"/>
-      <w:r>
-        <w:t>’ debería enfocarse en hacer una sola responsabilidad y no todo; por lo que la solución seria crear una clase padre ‘</w:t>
-      </w:r>
-      <w:proofErr w:type="spellStart"/>
-      <w:r>
-        <w:t>MaquinaGenerica</w:t>
-      </w:r>
-      <w:proofErr w:type="spellEnd"/>
-      <w:r>
-        <w:t>’ de la cual heredaran sus clases hijas las cuales tienen una responsabilidad especifica.</w:t>
+        <w:t xml:space="preserve"> Se viola el principio de single responsibilty porque la clase ‘MaquinaHaceTodo’ debería enfocarse en hacer una sola responsabilidad y no todo; por lo que la solución seria crear una clase padre ‘MaquinaGenerica’ de la cual heredaran sus clases hijas las cuales tienen una responsabilidad especifica.</w:t>
       </w:r>
     </w:p>
     <w:p>
@@ -489,13 +459,8 @@
         </w:numPr>
         <w:jc w:val="both"/>
       </w:pPr>
-      <w:proofErr w:type="spellStart"/>
-      <w:r>
-        <w:t>MaquinaHaceCarro</w:t>
-      </w:r>
-      <w:proofErr w:type="spellEnd"/>
-      <w:r>
-        <w:t xml:space="preserve"> se encarga de crear carros</w:t>
+      <w:r>
+        <w:t>MaquinaHaceCarro se encarga de crear carros</w:t>
       </w:r>
     </w:p>
     <w:p>
@@ -507,13 +472,8 @@
         </w:numPr>
         <w:jc w:val="both"/>
       </w:pPr>
-      <w:proofErr w:type="spellStart"/>
-      <w:r>
-        <w:t>MaquinaHaceBicicleta</w:t>
-      </w:r>
-      <w:proofErr w:type="spellEnd"/>
-      <w:r>
-        <w:t xml:space="preserve"> se encarga de crear bicicletas</w:t>
+      <w:r>
+        <w:t>MaquinaHaceBicicleta se encarga de crear bicicletas</w:t>
       </w:r>
     </w:p>
     <w:p>
@@ -525,19 +485,12 @@
         </w:numPr>
         <w:jc w:val="both"/>
       </w:pPr>
-      <w:proofErr w:type="spellStart"/>
-      <w:r>
-        <w:t>MaquinaControlaHabitacion</w:t>
-      </w:r>
-      <w:proofErr w:type="spellEnd"/>
-      <w:r>
-        <w:t xml:space="preserve"> gestiona una </w:t>
-      </w:r>
-      <w:proofErr w:type="gramStart"/>
-      <w:r>
-        <w:t>habitación</w:t>
-      </w:r>
-      <w:proofErr w:type="gramEnd"/>
+      <w:r>
+        <w:t xml:space="preserve">MaquinaControlaHabitacion gestiona una </w:t>
+      </w:r>
+      <w:r>
+        <w:t>habitación,</w:t>
+      </w:r>
       <w:r>
         <w:t xml:space="preserve"> por ejemplo: la temperatura, luces.</w:t>
       </w:r>
@@ -551,14 +504,16 @@
         </w:numPr>
         <w:jc w:val="both"/>
       </w:pPr>
-      <w:proofErr w:type="spellStart"/>
-      <w:r>
-        <w:t>MaquinaOficinaUtil</w:t>
-      </w:r>
-      <w:proofErr w:type="spellEnd"/>
-      <w:r>
-        <w:t xml:space="preserve"> se encarga de imprimir informes y servir café.</w:t>
-      </w:r>
+      <w:r>
+        <w:t>MaquinaOficinaUtil se encarga de imprimir informes y servir café.</w:t>
+      </w:r>
+    </w:p>
+    <w:p>
+      <w:pPr>
+        <w:pStyle w:val="Prrafodelista"/>
+        <w:ind w:left="1428"/>
+        <w:jc w:val="both"/>
+      </w:pPr>
     </w:p>
     <w:p>
       <w:pPr>
@@ -576,6 +531,7 @@
         <w:jc w:val="both"/>
       </w:pPr>
       <w:r>
+        <w:lastRenderedPageBreak/>
         <w:t>OCP:</w:t>
       </w:r>
       <w:r>
@@ -591,11 +547,7 @@
         <w:t xml:space="preserve"> se modificara</w:t>
       </w:r>
       <w:r>
-        <w:t xml:space="preserve">. Para esto es mejor crear </w:t>
-      </w:r>
-      <w:r>
-        <w:lastRenderedPageBreak/>
-        <w:t>una interfaz denominada “</w:t>
+        <w:t>. Para esto es mejor crear una interfaz denominada “</w:t>
       </w:r>
       <w:r>
         <w:t>TiposGiros</w:t>
@@ -643,28 +595,7 @@
         <w:t xml:space="preserve"> La violación</w:t>
       </w:r>
       <w:r>
-        <w:t xml:space="preserve"> de este principio se da al tener una condición en el método escuchar en cuanto a la clase Carro se refiere, dependiendo si esta o no encendida la radio </w:t>
-      </w:r>
-      <w:proofErr w:type="gramStart"/>
-      <w:r>
-        <w:t>del mismo</w:t>
-      </w:r>
-      <w:proofErr w:type="gramEnd"/>
-      <w:r>
-        <w:t xml:space="preserve">. A la hora del método </w:t>
-      </w:r>
-      <w:proofErr w:type="spellStart"/>
-      <w:r>
-        <w:t>testearAdicionalRadio</w:t>
-      </w:r>
-      <w:proofErr w:type="spellEnd"/>
-      <w:r>
-        <w:t xml:space="preserve"> donde se recorren todos los vehículos, el programa tendrá problemas en la clase hijo Carro debido a todo lo mencionado. Su solución debe ser implementar</w:t>
-      </w:r>
-      <w:bookmarkStart w:id="0" w:name="_GoBack"/>
-      <w:bookmarkEnd w:id="0"/>
-      <w:r>
-        <w:t xml:space="preserve"> un método que encienda la radio para que </w:t>
+        <w:t xml:space="preserve"> de este principio se da al tener una condición en el método escuchar en cuanto a la clase Carro se refiere, dependiendo si esta o no encendida la radio del mismo. A la hora del método testearAdicionalRadio donde se recorren todos los vehículos, el programa tendrá problemas en la clase hijo Carro debido a todo lo mencionado. Su solución debe ser implementar un método que encienda la radio para que </w:t>
       </w:r>
       <w:r>
         <w:t>así</w:t>
@@ -699,6 +630,91 @@
       <w:r>
         <w:t>ISP:</w:t>
       </w:r>
+      <w:r>
+        <w:t xml:space="preserve"> </w:t>
+      </w:r>
+      <w:r>
+        <w:t>La violación de este principio se da en la interfaz Maquinaria, puesto que es una interfaz demasiado genérica</w:t>
+      </w:r>
+      <w:r>
+        <w:t>, lo que provoca que las clases que implementan Maquinaria tengan que implementar métodos que no deberían tener. Para solucionar esto, en vez de tener una sola interfaz, se procede a dividir la interfaz genérica que se tiene por diferentes interfaces que son mucho más específicas, las cuales son:</w:t>
+      </w:r>
+    </w:p>
+    <w:p>
+      <w:pPr>
+        <w:pStyle w:val="Prrafodelista"/>
+        <w:numPr>
+          <w:ilvl w:val="1"/>
+          <w:numId w:val="10"/>
+        </w:numPr>
+        <w:jc w:val="both"/>
+      </w:pPr>
+      <w:r>
+        <w:t>IFBicicleta, contiene los métodos relacionados al objeto Bicicleta.</w:t>
+      </w:r>
+    </w:p>
+    <w:p>
+      <w:pPr>
+        <w:pStyle w:val="Prrafodelista"/>
+        <w:numPr>
+          <w:ilvl w:val="1"/>
+          <w:numId w:val="10"/>
+        </w:numPr>
+        <w:jc w:val="both"/>
+      </w:pPr>
+      <w:r>
+        <w:t>IFCarro, contiene los métodos relacionados al objeto Carro.</w:t>
+      </w:r>
+    </w:p>
+    <w:p>
+      <w:pPr>
+        <w:pStyle w:val="Prrafodelista"/>
+        <w:numPr>
+          <w:ilvl w:val="1"/>
+          <w:numId w:val="10"/>
+        </w:numPr>
+        <w:jc w:val="both"/>
+      </w:pPr>
+      <w:r>
+        <w:t xml:space="preserve">IHabitacion, contiene los métodos relacionados al objeto </w:t>
+      </w:r>
+      <w:r>
+        <w:t>Habitación</w:t>
+      </w:r>
+      <w:r>
+        <w:t>.</w:t>
+      </w:r>
+    </w:p>
+    <w:p>
+      <w:pPr>
+        <w:pStyle w:val="Prrafodelista"/>
+        <w:numPr>
+          <w:ilvl w:val="1"/>
+          <w:numId w:val="10"/>
+        </w:numPr>
+        <w:jc w:val="both"/>
+      </w:pPr>
+      <w:r>
+        <w:t>ISistemaElectrico, contiene los métodos relacionados al sistema eléctrico.</w:t>
+      </w:r>
+    </w:p>
+    <w:p>
+      <w:pPr>
+        <w:pStyle w:val="Prrafodelista"/>
+        <w:numPr>
+          <w:ilvl w:val="1"/>
+          <w:numId w:val="10"/>
+        </w:numPr>
+        <w:jc w:val="both"/>
+      </w:pPr>
+      <w:r>
+        <w:t>IUtil, contiene los métodos de servirCafe e imprimirInforme.</w:t>
+      </w:r>
+    </w:p>
+    <w:p>
+      <w:pPr>
+        <w:jc w:val="both"/>
+      </w:pPr>
     </w:p>
     <w:p>
       <w:pPr>
@@ -782,7 +798,7 @@
 </file>
 
 <file path=word/endnotes.xml><?xml version="1.0" encoding="utf-8"?>
-<w:endnotes xmlns:wpc="http://schemas.microsoft.com/office/word/2010/wordprocessingCanvas" xmlns:cx="http://schemas.microsoft.com/office/drawing/2014/chartex" xmlns:cx1="http://schemas.microsoft.com/office/drawing/2015/9/8/chartex" xmlns:cx2="http://schemas.microsoft.com/office/drawing/2015/10/21/chartex" xmlns:cx3="http://schemas.microsoft.com/office/drawing/2016/5/9/chartex" xmlns:cx4="http://schemas.microsoft.com/office/drawing/2016/5/10/chartex" xmlns:cx5="http://schemas.microsoft.com/office/drawing/2016/5/11/chartex" xmlns:cx6="http://schemas.microsoft.com/office/drawing/2016/5/12/chartex" xmlns:cx7="http://schemas.microsoft.com/office/drawing/2016/5/13/chartex" xmlns:cx8="http://schemas.microsoft.com/office/drawing/2016/5/14/chartex" xmlns:mc="http://schemas.openxmlformats.org/markup-compatibility/2006" xmlns:aink="http://schemas.microsoft.com/office/drawing/2016/ink" xmlns:am3d="http://schemas.microsoft.com/office/drawing/2017/model3d" xmlns:o="urn:schemas-microsoft-com:office:office" xmlns:r="http://schemas.openxmlformats.org/officeDocument/2006/relationships" xmlns:m="http://schemas.openxmlformats.org/officeDocument/2006/math" xmlns:v="urn:schemas-microsoft-com:vml" xmlns:wp14="http://schemas.microsoft.com/office/word/2010/wordprocessingDrawing" xmlns:wp="http://schemas.openxmlformats.org/drawingml/2006/wordprocessingDrawing" xmlns:w10="urn:schemas-microsoft-com:office:word" xmlns:w="http://schemas.openxmlformats.org/wordprocessingml/2006/main" xmlns:w14="http://schemas.microsoft.com/office/word/2010/wordml" xmlns:w15="http://schemas.microsoft.com/office/word/2012/wordml" xmlns:w16cid="http://schemas.microsoft.com/office/word/2016/wordml/cid" xmlns:w16se="http://schemas.microsoft.com/office/word/2015/wordml/symex" xmlns:wpg="http://schemas.microsoft.com/office/word/2010/wordprocessingGroup" xmlns:wpi="http://schemas.microsoft.com/office/word/2010/wordprocessingInk" xmlns:wne="http://schemas.microsoft.com/office/word/2006/wordml" xmlns:wps="http://schemas.microsoft.com/office/word/2010/wordprocessingShape" mc:Ignorable="w14 w15 w16se w16cid wp14">
+<w:endnotes xmlns:wpc="http://schemas.microsoft.com/office/word/2010/wordprocessingCanvas" xmlns:cx="http://schemas.microsoft.com/office/drawing/2014/chartex" xmlns:mc="http://schemas.openxmlformats.org/markup-compatibility/2006" xmlns:o="urn:schemas-microsoft-com:office:office" xmlns:r="http://schemas.openxmlformats.org/officeDocument/2006/relationships" xmlns:m="http://schemas.openxmlformats.org/officeDocument/2006/math" xmlns:v="urn:schemas-microsoft-com:vml" xmlns:wp14="http://schemas.microsoft.com/office/word/2010/wordprocessingDrawing" xmlns:wp="http://schemas.openxmlformats.org/drawingml/2006/wordprocessingDrawing" xmlns:w10="urn:schemas-microsoft-com:office:word" xmlns:w="http://schemas.openxmlformats.org/wordprocessingml/2006/main" xmlns:w14="http://schemas.microsoft.com/office/word/2010/wordml" xmlns:w15="http://schemas.microsoft.com/office/word/2012/wordml" xmlns:w16se="http://schemas.microsoft.com/office/word/2015/wordml/symex" xmlns:wpg="http://schemas.microsoft.com/office/word/2010/wordprocessingGroup" xmlns:wpi="http://schemas.microsoft.com/office/word/2010/wordprocessingInk" xmlns:wne="http://schemas.microsoft.com/office/word/2006/wordml" xmlns:wps="http://schemas.microsoft.com/office/word/2010/wordprocessingShape" mc:Ignorable="w14 w15 w16se wp14">
   <w:endnote w:type="separator" w:id="-1">
     <w:p>
       <w:pPr>
@@ -807,7 +823,7 @@
 </file>
 
 <file path=word/footer1.xml><?xml version="1.0" encoding="utf-8"?>
-<w:ftr xmlns:wpc="http://schemas.microsoft.com/office/word/2010/wordprocessingCanvas" xmlns:cx="http://schemas.microsoft.com/office/drawing/2014/chartex" xmlns:cx1="http://schemas.microsoft.com/office/drawing/2015/9/8/chartex" xmlns:cx2="http://schemas.microsoft.com/office/drawing/2015/10/21/chartex" xmlns:cx3="http://schemas.microsoft.com/office/drawing/2016/5/9/chartex" xmlns:cx4="http://schemas.microsoft.com/office/drawing/2016/5/10/chartex" xmlns:cx5="http://schemas.microsoft.com/office/drawing/2016/5/11/chartex" xmlns:cx6="http://schemas.microsoft.com/office/drawing/2016/5/12/chartex" xmlns:cx7="http://schemas.microsoft.com/office/drawing/2016/5/13/chartex" xmlns:cx8="http://schemas.microsoft.com/office/drawing/2016/5/14/chartex" xmlns:mc="http://schemas.openxmlformats.org/markup-compatibility/2006" xmlns:aink="http://schemas.microsoft.com/office/drawing/2016/ink" xmlns:am3d="http://schemas.microsoft.com/office/drawing/2017/model3d" xmlns:o="urn:schemas-microsoft-com:office:office" xmlns:r="http://schemas.openxmlformats.org/officeDocument/2006/relationships" xmlns:m="http://schemas.openxmlformats.org/officeDocument/2006/math" xmlns:v="urn:schemas-microsoft-com:vml" xmlns:wp14="http://schemas.microsoft.com/office/word/2010/wordprocessingDrawing" xmlns:wp="http://schemas.openxmlformats.org/drawingml/2006/wordprocessingDrawing" xmlns:w10="urn:schemas-microsoft-com:office:word" xmlns:w="http://schemas.openxmlformats.org/wordprocessingml/2006/main" xmlns:w14="http://schemas.microsoft.com/office/word/2010/wordml" xmlns:w15="http://schemas.microsoft.com/office/word/2012/wordml" xmlns:w16cid="http://schemas.microsoft.com/office/word/2016/wordml/cid" xmlns:w16se="http://schemas.microsoft.com/office/word/2015/wordml/symex" xmlns:wpg="http://schemas.microsoft.com/office/word/2010/wordprocessingGroup" xmlns:wpi="http://schemas.microsoft.com/office/word/2010/wordprocessingInk" xmlns:wne="http://schemas.microsoft.com/office/word/2006/wordml" xmlns:wps="http://schemas.microsoft.com/office/word/2010/wordprocessingShape" mc:Ignorable="w14 w15 w16se w16cid wp14">
+<w:ftr xmlns:wpc="http://schemas.microsoft.com/office/word/2010/wordprocessingCanvas" xmlns:cx="http://schemas.microsoft.com/office/drawing/2014/chartex" xmlns:mc="http://schemas.openxmlformats.org/markup-compatibility/2006" xmlns:o="urn:schemas-microsoft-com:office:office" xmlns:r="http://schemas.openxmlformats.org/officeDocument/2006/relationships" xmlns:m="http://schemas.openxmlformats.org/officeDocument/2006/math" xmlns:v="urn:schemas-microsoft-com:vml" xmlns:wp14="http://schemas.microsoft.com/office/word/2010/wordprocessingDrawing" xmlns:wp="http://schemas.openxmlformats.org/drawingml/2006/wordprocessingDrawing" xmlns:w10="urn:schemas-microsoft-com:office:word" xmlns:w="http://schemas.openxmlformats.org/wordprocessingml/2006/main" xmlns:w14="http://schemas.microsoft.com/office/word/2010/wordml" xmlns:w15="http://schemas.microsoft.com/office/word/2012/wordml" xmlns:w16se="http://schemas.microsoft.com/office/word/2015/wordml/symex" xmlns:wpg="http://schemas.microsoft.com/office/word/2010/wordprocessingGroup" xmlns:wpi="http://schemas.microsoft.com/office/word/2010/wordprocessingInk" xmlns:wne="http://schemas.microsoft.com/office/word/2006/wordml" xmlns:wps="http://schemas.microsoft.com/office/word/2010/wordprocessingShape" mc:Ignorable="w14 w15 w16se wp14">
   <w:sdt>
     <w:sdtPr>
       <w:id w:val="966018112"/>
@@ -860,7 +876,7 @@
 </file>
 
 <file path=word/footnotes.xml><?xml version="1.0" encoding="utf-8"?>
-<w:footnotes xmlns:wpc="http://schemas.microsoft.com/office/word/2010/wordprocessingCanvas" xmlns:cx="http://schemas.microsoft.com/office/drawing/2014/chartex" xmlns:cx1="http://schemas.microsoft.com/office/drawing/2015/9/8/chartex" xmlns:cx2="http://schemas.microsoft.com/office/drawing/2015/10/21/chartex" xmlns:cx3="http://schemas.microsoft.com/office/drawing/2016/5/9/chartex" xmlns:cx4="http://schemas.microsoft.com/office/drawing/2016/5/10/chartex" xmlns:cx5="http://schemas.microsoft.com/office/drawing/2016/5/11/chartex" xmlns:cx6="http://schemas.microsoft.com/office/drawing/2016/5/12/chartex" xmlns:cx7="http://schemas.microsoft.com/office/drawing/2016/5/13/chartex" xmlns:cx8="http://schemas.microsoft.com/office/drawing/2016/5/14/chartex" xmlns:mc="http://schemas.openxmlformats.org/markup-compatibility/2006" xmlns:aink="http://schemas.microsoft.com/office/drawing/2016/ink" xmlns:am3d="http://schemas.microsoft.com/office/drawing/2017/model3d" xmlns:o="urn:schemas-microsoft-com:office:office" xmlns:r="http://schemas.openxmlformats.org/officeDocument/2006/relationships" xmlns:m="http://schemas.openxmlformats.org/officeDocument/2006/math" xmlns:v="urn:schemas-microsoft-com:vml" xmlns:wp14="http://schemas.microsoft.com/office/word/2010/wordprocessingDrawing" xmlns:wp="http://schemas.openxmlformats.org/drawingml/2006/wordprocessingDrawing" xmlns:w10="urn:schemas-microsoft-com:office:word" xmlns:w="http://schemas.openxmlformats.org/wordprocessingml/2006/main" xmlns:w14="http://schemas.microsoft.com/office/word/2010/wordml" xmlns:w15="http://schemas.microsoft.com/office/word/2012/wordml" xmlns:w16cid="http://schemas.microsoft.com/office/word/2016/wordml/cid" xmlns:w16se="http://schemas.microsoft.com/office/word/2015/wordml/symex" xmlns:wpg="http://schemas.microsoft.com/office/word/2010/wordprocessingGroup" xmlns:wpi="http://schemas.microsoft.com/office/word/2010/wordprocessingInk" xmlns:wne="http://schemas.microsoft.com/office/word/2006/wordml" xmlns:wps="http://schemas.microsoft.com/office/word/2010/wordprocessingShape" mc:Ignorable="w14 w15 w16se w16cid wp14">
+<w:footnotes xmlns:wpc="http://schemas.microsoft.com/office/word/2010/wordprocessingCanvas" xmlns:cx="http://schemas.microsoft.com/office/drawing/2014/chartex" xmlns:mc="http://schemas.openxmlformats.org/markup-compatibility/2006" xmlns:o="urn:schemas-microsoft-com:office:office" xmlns:r="http://schemas.openxmlformats.org/officeDocument/2006/relationships" xmlns:m="http://schemas.openxmlformats.org/officeDocument/2006/math" xmlns:v="urn:schemas-microsoft-com:vml" xmlns:wp14="http://schemas.microsoft.com/office/word/2010/wordprocessingDrawing" xmlns:wp="http://schemas.openxmlformats.org/drawingml/2006/wordprocessingDrawing" xmlns:w10="urn:schemas-microsoft-com:office:word" xmlns:w="http://schemas.openxmlformats.org/wordprocessingml/2006/main" xmlns:w14="http://schemas.microsoft.com/office/word/2010/wordml" xmlns:w15="http://schemas.microsoft.com/office/word/2012/wordml" xmlns:w16se="http://schemas.microsoft.com/office/word/2015/wordml/symex" xmlns:wpg="http://schemas.microsoft.com/office/word/2010/wordprocessingGroup" xmlns:wpi="http://schemas.microsoft.com/office/word/2010/wordprocessingInk" xmlns:wne="http://schemas.microsoft.com/office/word/2006/wordml" xmlns:wps="http://schemas.microsoft.com/office/word/2010/wordprocessingShape" mc:Ignorable="w14 w15 w16se wp14">
   <w:footnote w:type="separator" w:id="-1">
     <w:p>
       <w:pPr>
@@ -885,7 +901,7 @@
 </file>
 
 <file path=word/numbering.xml><?xml version="1.0" encoding="utf-8"?>
-<w:numbering xmlns:wpc="http://schemas.microsoft.com/office/word/2010/wordprocessingCanvas" xmlns:cx="http://schemas.microsoft.com/office/drawing/2014/chartex" xmlns:cx1="http://schemas.microsoft.com/office/drawing/2015/9/8/chartex" xmlns:cx2="http://schemas.microsoft.com/office/drawing/2015/10/21/chartex" xmlns:cx3="http://schemas.microsoft.com/office/drawing/2016/5/9/chartex" xmlns:cx4="http://schemas.microsoft.com/office/drawing/2016/5/10/chartex" xmlns:cx5="http://schemas.microsoft.com/office/drawing/2016/5/11/chartex" xmlns:cx6="http://schemas.microsoft.com/office/drawing/2016/5/12/chartex" xmlns:cx7="http://schemas.microsoft.com/office/drawing/2016/5/13/chartex" xmlns:cx8="http://schemas.microsoft.com/office/drawing/2016/5/14/chartex" xmlns:mc="http://schemas.openxmlformats.org/markup-compatibility/2006" xmlns:aink="http://schemas.microsoft.com/office/drawing/2016/ink" xmlns:am3d="http://schemas.microsoft.com/office/drawing/2017/model3d" xmlns:o="urn:schemas-microsoft-com:office:office" xmlns:r="http://schemas.openxmlformats.org/officeDocument/2006/relationships" xmlns:m="http://schemas.openxmlformats.org/officeDocument/2006/math" xmlns:v="urn:schemas-microsoft-com:vml" xmlns:wp14="http://schemas.microsoft.com/office/word/2010/wordprocessingDrawing" xmlns:wp="http://schemas.openxmlformats.org/drawingml/2006/wordprocessingDrawing" xmlns:w10="urn:schemas-microsoft-com:office:word" xmlns:w="http://schemas.openxmlformats.org/wordprocessingml/2006/main" xmlns:w14="http://schemas.microsoft.com/office/word/2010/wordml" xmlns:w15="http://schemas.microsoft.com/office/word/2012/wordml" xmlns:w16cid="http://schemas.microsoft.com/office/word/2016/wordml/cid" xmlns:w16se="http://schemas.microsoft.com/office/word/2015/wordml/symex" xmlns:wpg="http://schemas.microsoft.com/office/word/2010/wordprocessingGroup" xmlns:wpi="http://schemas.microsoft.com/office/word/2010/wordprocessingInk" xmlns:wne="http://schemas.microsoft.com/office/word/2006/wordml" xmlns:wps="http://schemas.microsoft.com/office/word/2010/wordprocessingShape" mc:Ignorable="w14 w15 w16se w16cid wp14">
+<w:numbering xmlns:wpc="http://schemas.microsoft.com/office/word/2010/wordprocessingCanvas" xmlns:cx="http://schemas.microsoft.com/office/drawing/2014/chartex" xmlns:mc="http://schemas.openxmlformats.org/markup-compatibility/2006" xmlns:o="urn:schemas-microsoft-com:office:office" xmlns:r="http://schemas.openxmlformats.org/officeDocument/2006/relationships" xmlns:m="http://schemas.openxmlformats.org/officeDocument/2006/math" xmlns:v="urn:schemas-microsoft-com:vml" xmlns:wp14="http://schemas.microsoft.com/office/word/2010/wordprocessingDrawing" xmlns:wp="http://schemas.openxmlformats.org/drawingml/2006/wordprocessingDrawing" xmlns:w10="urn:schemas-microsoft-com:office:word" xmlns:w="http://schemas.openxmlformats.org/wordprocessingml/2006/main" xmlns:w14="http://schemas.microsoft.com/office/word/2010/wordml" xmlns:w15="http://schemas.microsoft.com/office/word/2012/wordml" xmlns:w16se="http://schemas.microsoft.com/office/word/2015/wordml/symex" xmlns:wpg="http://schemas.microsoft.com/office/word/2010/wordprocessingGroup" xmlns:wpi="http://schemas.microsoft.com/office/word/2010/wordprocessingInk" xmlns:wne="http://schemas.microsoft.com/office/word/2006/wordml" xmlns:wps="http://schemas.microsoft.com/office/word/2010/wordprocessingShape" mc:Ignorable="w14 w15 w16se wp14">
   <w:abstractNum w:abstractNumId="0" w15:restartNumberingAfterBreak="0">
     <w:nsid w:val="00FF7019"/>
     <w:multiLevelType w:val="hybridMultilevel"/>
@@ -1472,7 +1488,7 @@
         <w:rFonts w:ascii="Symbol" w:hAnsi="Symbol" w:hint="default"/>
       </w:rPr>
     </w:lvl>
-    <w:lvl w:ilvl="1" w:tplc="04090003" w:tentative="1">
+    <w:lvl w:ilvl="1" w:tplc="04090003">
       <w:start w:val="1"/>
       <w:numFmt w:val="bullet"/>
       <w:lvlText w:val="o"/>
@@ -2120,7 +2136,7 @@
 </file>
 
 <file path=word/styles.xml><?xml version="1.0" encoding="utf-8"?>
-<w:styles xmlns:mc="http://schemas.openxmlformats.org/markup-compatibility/2006" xmlns:r="http://schemas.openxmlformats.org/officeDocument/2006/relationships" xmlns:w="http://schemas.openxmlformats.org/wordprocessingml/2006/main" xmlns:w14="http://schemas.microsoft.com/office/word/2010/wordml" xmlns:w15="http://schemas.microsoft.com/office/word/2012/wordml" xmlns:w16cid="http://schemas.microsoft.com/office/word/2016/wordml/cid" xmlns:w16se="http://schemas.microsoft.com/office/word/2015/wordml/symex" mc:Ignorable="w14 w15 w16se w16cid">
+<w:styles xmlns:mc="http://schemas.openxmlformats.org/markup-compatibility/2006" xmlns:r="http://schemas.openxmlformats.org/officeDocument/2006/relationships" xmlns:w="http://schemas.openxmlformats.org/wordprocessingml/2006/main" xmlns:w14="http://schemas.microsoft.com/office/word/2010/wordml" xmlns:w15="http://schemas.microsoft.com/office/word/2012/wordml" xmlns:w16se="http://schemas.microsoft.com/office/word/2015/wordml/symex" mc:Ignorable="w14 w15 w16se">
   <w:docDefaults>
     <w:rPrDefault>
       <w:rPr>
@@ -2136,7 +2152,7 @@
       </w:pPr>
     </w:pPrDefault>
   </w:docDefaults>
-  <w:latentStyles w:defLockedState="0" w:defUIPriority="99" w:defSemiHidden="0" w:defUnhideWhenUsed="0" w:defQFormat="0" w:count="375">
+  <w:latentStyles w:defLockedState="0" w:defUIPriority="99" w:defSemiHidden="0" w:defUnhideWhenUsed="0" w:defQFormat="0" w:count="371">
     <w:lsdException w:name="Normal" w:uiPriority="0" w:qFormat="1"/>
     <w:lsdException w:name="heading 1" w:uiPriority="9" w:qFormat="1"/>
     <w:lsdException w:name="heading 2" w:semiHidden="1" w:uiPriority="9" w:unhideWhenUsed="1" w:qFormat="1"/>
@@ -2508,10 +2524,6 @@
     <w:lsdException w:name="List Table 5 Dark Accent 6" w:uiPriority="50"/>
     <w:lsdException w:name="List Table 6 Colorful Accent 6" w:uiPriority="51"/>
     <w:lsdException w:name="List Table 7 Colorful Accent 6" w:uiPriority="52"/>
-    <w:lsdException w:name="Mention" w:semiHidden="1" w:unhideWhenUsed="1"/>
-    <w:lsdException w:name="Smart Hyperlink" w:semiHidden="1" w:unhideWhenUsed="1"/>
-    <w:lsdException w:name="Hashtag" w:semiHidden="1" w:unhideWhenUsed="1"/>
-    <w:lsdException w:name="Unresolved Mention" w:semiHidden="1" w:unhideWhenUsed="1"/>
   </w:latentStyles>
   <w:style w:type="paragraph" w:default="1" w:styleId="Normal">
     <w:name w:val="Normal"/>

</xml_diff>